<commit_message>
added rest of scenarios
</commit_message>
<xml_diff>
--- a/Assumptions.docx
+++ b/Assumptions.docx
@@ -204,7 +204,7 @@
       <w:pPr>
         <w:pStyle w:val="ListParagraph"/>
         <w:numPr>
-          <w:ilvl w:val="1"/>
+          <w:ilvl w:val="0"/>
           <w:numId w:val="2"/>
         </w:numPr>
         <w:spacing w:line="240" w:lineRule="auto"/>
@@ -222,25 +222,7 @@
           <w:szCs w:val="20"/>
           <w:lang w:val="en-US"/>
         </w:rPr>
-        <w:t xml:space="preserve">It is assumed that on average </w:t>
-      </w:r>
-      <w:r>
-        <w:rPr>
-          <w:rFonts w:cstheme="minorHAnsi"/>
-          <w:sz w:val="20"/>
-          <w:szCs w:val="20"/>
-          <w:lang w:val="en-US"/>
-        </w:rPr>
-        <w:t>34</w:t>
-      </w:r>
-      <w:r>
-        <w:rPr>
-          <w:rFonts w:cstheme="minorHAnsi"/>
-          <w:sz w:val="20"/>
-          <w:szCs w:val="20"/>
-          <w:lang w:val="en-US"/>
-        </w:rPr>
-        <w:t xml:space="preserve"> patients outside of the system are arriving per day</w:t>
+        <w:t>Service time follows exponential distribution and is 15 minutes</w:t>
       </w:r>
     </w:p>
     <w:p>
@@ -265,188 +247,7 @@
           <w:szCs w:val="20"/>
           <w:lang w:val="en-US"/>
         </w:rPr>
-        <w:t>Given our parameters that makes it almost exactly same as capacity</w:t>
-      </w:r>
-    </w:p>
-    <w:p>
-      <w:pPr>
-        <w:pStyle w:val="ListParagraph"/>
-        <w:numPr>
-          <w:ilvl w:val="1"/>
-          <w:numId w:val="2"/>
-        </w:numPr>
-        <w:spacing w:line="240" w:lineRule="auto"/>
-        <w:rPr>
-          <w:rFonts w:cstheme="minorHAnsi"/>
-          <w:sz w:val="20"/>
-          <w:szCs w:val="20"/>
-          <w:lang w:val="en-US"/>
-        </w:rPr>
-      </w:pPr>
-      <w:r>
-        <w:rPr>
-          <w:rFonts w:cstheme="minorHAnsi"/>
-          <w:sz w:val="20"/>
-          <w:szCs w:val="20"/>
-          <w:lang w:val="en-US"/>
-        </w:rPr>
-        <w:t>This arrival rate was estimated using a variation of the model, where arrival rate is variable depending on the queue size</w:t>
-      </w:r>
-      <w:r>
-        <w:rPr>
-          <w:rFonts w:cstheme="minorHAnsi"/>
-          <w:sz w:val="20"/>
-          <w:szCs w:val="20"/>
-          <w:lang w:val="en-US"/>
-        </w:rPr>
-        <w:t>.</w:t>
-      </w:r>
-    </w:p>
-    <w:p>
-      <w:pPr>
-        <w:pStyle w:val="ListParagraph"/>
-        <w:numPr>
-          <w:ilvl w:val="2"/>
-          <w:numId w:val="2"/>
-        </w:numPr>
-        <w:spacing w:line="240" w:lineRule="auto"/>
-        <w:rPr>
-          <w:rFonts w:cstheme="minorHAnsi"/>
-          <w:sz w:val="20"/>
-          <w:szCs w:val="20"/>
-          <w:lang w:val="en-US"/>
-        </w:rPr>
-      </w:pPr>
-      <w:r>
-        <w:rPr>
-          <w:rFonts w:cstheme="minorHAnsi"/>
-          <w:sz w:val="20"/>
-          <w:szCs w:val="20"/>
-          <w:lang w:val="en-US"/>
-        </w:rPr>
-        <w:t xml:space="preserve">All the other parameters were the </w:t>
-      </w:r>
-      <w:r>
-        <w:rPr>
-          <w:rFonts w:cstheme="minorHAnsi"/>
-          <w:sz w:val="20"/>
-          <w:szCs w:val="20"/>
-          <w:lang w:val="en-US"/>
-        </w:rPr>
-        <w:t>same;</w:t>
-      </w:r>
-      <w:r>
-        <w:rPr>
-          <w:rFonts w:cstheme="minorHAnsi"/>
-          <w:sz w:val="20"/>
-          <w:szCs w:val="20"/>
-          <w:lang w:val="en-US"/>
-        </w:rPr>
-        <w:t xml:space="preserve"> the duration was set for </w:t>
-      </w:r>
-      <w:r>
-        <w:rPr>
-          <w:rFonts w:cstheme="minorHAnsi"/>
-          <w:sz w:val="20"/>
-          <w:szCs w:val="20"/>
-          <w:lang w:val="en-US"/>
-        </w:rPr>
-        <w:t>20</w:t>
-      </w:r>
-      <w:r>
-        <w:rPr>
-          <w:rFonts w:cstheme="minorHAnsi"/>
-          <w:sz w:val="20"/>
-          <w:szCs w:val="20"/>
-          <w:lang w:val="en-US"/>
-        </w:rPr>
-        <w:t xml:space="preserve"> years.</w:t>
-      </w:r>
-    </w:p>
-    <w:p>
-      <w:pPr>
-        <w:pStyle w:val="ListParagraph"/>
-        <w:numPr>
-          <w:ilvl w:val="2"/>
-          <w:numId w:val="2"/>
-        </w:numPr>
-        <w:spacing w:line="240" w:lineRule="auto"/>
-        <w:rPr>
-          <w:rFonts w:cstheme="minorHAnsi"/>
-          <w:sz w:val="20"/>
-          <w:szCs w:val="20"/>
-          <w:lang w:val="en-US"/>
-        </w:rPr>
-      </w:pPr>
-      <w:r>
-        <w:rPr>
-          <w:rFonts w:cstheme="minorHAnsi"/>
-          <w:sz w:val="20"/>
-          <w:szCs w:val="20"/>
-          <w:lang w:val="en-US"/>
-        </w:rPr>
-        <w:t xml:space="preserve">It resulted in an average of </w:t>
-      </w:r>
-      <w:r>
-        <w:rPr>
-          <w:rFonts w:cstheme="minorHAnsi"/>
-          <w:sz w:val="20"/>
-          <w:szCs w:val="20"/>
-          <w:lang w:val="en-US"/>
-        </w:rPr>
-        <w:t>32.5</w:t>
-      </w:r>
-      <w:r>
-        <w:rPr>
-          <w:rFonts w:cstheme="minorHAnsi"/>
-          <w:sz w:val="20"/>
-          <w:szCs w:val="20"/>
-          <w:lang w:val="en-US"/>
-        </w:rPr>
-        <w:t xml:space="preserve"> arrival per day</w:t>
-      </w:r>
-    </w:p>
-    <w:p>
-      <w:pPr>
-        <w:pStyle w:val="ListParagraph"/>
-        <w:numPr>
-          <w:ilvl w:val="2"/>
-          <w:numId w:val="2"/>
-        </w:numPr>
-        <w:spacing w:line="240" w:lineRule="auto"/>
-        <w:rPr>
-          <w:rFonts w:cstheme="minorHAnsi"/>
-          <w:sz w:val="20"/>
-          <w:szCs w:val="20"/>
-          <w:lang w:val="en-US"/>
-        </w:rPr>
-      </w:pPr>
-      <w:r>
-        <w:rPr>
-          <w:rFonts w:cstheme="minorHAnsi"/>
-          <w:sz w:val="20"/>
-          <w:szCs w:val="20"/>
-          <w:lang w:val="en-US"/>
-        </w:rPr>
-        <w:t>Details are shown in the “</w:t>
-      </w:r>
-      <w:r>
-        <w:rPr>
-          <w:rFonts w:cstheme="minorHAnsi"/>
-          <w:sz w:val="20"/>
-          <w:szCs w:val="20"/>
-          <w:lang w:val="en-US"/>
-        </w:rPr>
-        <w:t>Time to Serve Current Population</w:t>
-      </w:r>
-      <w:r>
-        <w:rPr>
-          <w:rFonts w:cstheme="minorHAnsi"/>
-          <w:sz w:val="20"/>
-          <w:szCs w:val="20"/>
-          <w:lang w:val="en-US"/>
-        </w:rPr>
-        <w:t>” output folder</w:t>
+        <w:t>CT Machines are available from 8:00 to 16:00 on weekdays</w:t>
       </w:r>
     </w:p>
     <w:p>
@@ -471,7 +272,17 @@
           <w:szCs w:val="20"/>
           <w:lang w:val="en-US"/>
         </w:rPr>
-        <w:t>Service time follow</w:t>
+        <w:t xml:space="preserve">If a patient arrives at the end of work day, it is allowed to scan them such that the time patient </w:t>
+      </w:r>
+      <w:proofErr w:type="gramStart"/>
+      <w:r>
+        <w:rPr>
+          <w:rFonts w:cstheme="minorHAnsi"/>
+          <w:sz w:val="20"/>
+          <w:szCs w:val="20"/>
+          <w:lang w:val="en-US"/>
+        </w:rPr>
+        <w:t xml:space="preserve">leaves </w:t>
       </w:r>
       <w:bookmarkStart w:id="0" w:name="_GoBack"/>
       <w:bookmarkEnd w:id="0"/>
@@ -482,67 +293,7 @@
           <w:szCs w:val="20"/>
           <w:lang w:val="en-US"/>
         </w:rPr>
-        <w:t>s exponential distribution and is 15 minutes</w:t>
-      </w:r>
-    </w:p>
-    <w:p>
-      <w:pPr>
-        <w:pStyle w:val="ListParagraph"/>
-        <w:numPr>
-          <w:ilvl w:val="1"/>
-          <w:numId w:val="2"/>
-        </w:numPr>
-        <w:spacing w:line="240" w:lineRule="auto"/>
-        <w:rPr>
-          <w:rFonts w:cstheme="minorHAnsi"/>
-          <w:sz w:val="20"/>
-          <w:szCs w:val="20"/>
-          <w:lang w:val="en-US"/>
-        </w:rPr>
-      </w:pPr>
-      <w:r>
-        <w:rPr>
-          <w:rFonts w:cstheme="minorHAnsi"/>
-          <w:sz w:val="20"/>
-          <w:szCs w:val="20"/>
-          <w:lang w:val="en-US"/>
-        </w:rPr>
-        <w:t>CT Machines are available from 8:00 to 16:00 on weekdays</w:t>
-      </w:r>
-    </w:p>
-    <w:p>
-      <w:pPr>
-        <w:pStyle w:val="ListParagraph"/>
-        <w:numPr>
-          <w:ilvl w:val="0"/>
-          <w:numId w:val="2"/>
-        </w:numPr>
-        <w:spacing w:line="240" w:lineRule="auto"/>
-        <w:rPr>
-          <w:rFonts w:cstheme="minorHAnsi"/>
-          <w:sz w:val="20"/>
-          <w:szCs w:val="20"/>
-          <w:lang w:val="en-US"/>
-        </w:rPr>
-      </w:pPr>
-      <w:r>
-        <w:rPr>
-          <w:rFonts w:cstheme="minorHAnsi"/>
-          <w:sz w:val="20"/>
-          <w:szCs w:val="20"/>
-          <w:lang w:val="en-US"/>
-        </w:rPr>
-        <w:t xml:space="preserve">If a patient arrives at the end of work day, it is allowed to scan them such that the time patient </w:t>
-      </w:r>
-      <w:proofErr w:type="gramStart"/>
-      <w:r>
-        <w:rPr>
-          <w:rFonts w:cstheme="minorHAnsi"/>
-          <w:sz w:val="20"/>
-          <w:szCs w:val="20"/>
-          <w:lang w:val="en-US"/>
-        </w:rPr>
-        <w:t>leaves is</w:t>
+        <w:t>is</w:t>
       </w:r>
       <w:proofErr w:type="gramEnd"/>
       <w:r>
@@ -705,74 +456,43 @@
       <w:pPr>
         <w:pStyle w:val="ListParagraph"/>
         <w:numPr>
-          <w:ilvl w:val="1"/>
+          <w:ilvl w:val="0"/>
           <w:numId w:val="2"/>
         </w:numPr>
         <w:spacing w:line="240" w:lineRule="auto"/>
-        <w:jc w:val="both"/>
-        <w:rPr>
-          <w:rFonts w:cstheme="minorHAnsi"/>
-          <w:sz w:val="20"/>
-          <w:szCs w:val="20"/>
-          <w:lang w:val="en-US"/>
-        </w:rPr>
-      </w:pPr>
-      <w:r>
-        <w:rPr>
-          <w:rFonts w:cstheme="minorHAnsi"/>
-          <w:sz w:val="20"/>
-          <w:szCs w:val="20"/>
-          <w:lang w:val="en-US"/>
-        </w:rPr>
-        <w:t>Potentially could be changed to (</w:t>
-      </w:r>
-      <w:r>
-        <w:rPr>
-          <w:rFonts w:cstheme="minorHAnsi"/>
-          <w:sz w:val="20"/>
-          <w:szCs w:val="20"/>
-          <w:lang w:val="en-US"/>
-        </w:rPr>
-        <w:t>62.6%</w:t>
-      </w:r>
-      <w:r>
-        <w:rPr>
-          <w:rFonts w:cstheme="minorHAnsi"/>
-          <w:sz w:val="20"/>
-          <w:szCs w:val="20"/>
-          <w:lang w:val="en-US"/>
-        </w:rPr>
-        <w:t xml:space="preserve">) as seen </w:t>
-      </w:r>
-      <w:hyperlink r:id="rId7" w:history="1">
-        <w:r>
-          <w:rPr>
-            <w:rStyle w:val="Hyperlink"/>
-            <w:rFonts w:cstheme="minorHAnsi"/>
-            <w:sz w:val="20"/>
-            <w:szCs w:val="20"/>
-            <w:lang w:val="en-US"/>
-          </w:rPr>
-          <w:t>here</w:t>
-        </w:r>
-      </w:hyperlink>
-      <w:r>
-        <w:rPr>
-          <w:rFonts w:cstheme="minorHAnsi"/>
-          <w:sz w:val="20"/>
-          <w:szCs w:val="20"/>
-          <w:lang w:val="en-US"/>
-        </w:rPr>
-        <w:t xml:space="preserve"> </w:t>
-      </w:r>
-      <w:r>
-        <w:rPr>
-          <w:rFonts w:cstheme="minorHAnsi"/>
-          <w:sz w:val="20"/>
-          <w:szCs w:val="20"/>
-          <w:lang w:val="en-US"/>
-        </w:rPr>
-        <w:t>(table 2 – rates of adherence)</w:t>
+        <w:rPr>
+          <w:rFonts w:cstheme="minorHAnsi"/>
+          <w:sz w:val="20"/>
+          <w:szCs w:val="20"/>
+          <w:lang w:val="en-US"/>
+        </w:rPr>
+      </w:pPr>
+      <w:r>
+        <w:rPr>
+          <w:rFonts w:cstheme="minorHAnsi"/>
+          <w:sz w:val="20"/>
+          <w:szCs w:val="20"/>
+          <w:lang w:val="en-US"/>
+        </w:rPr>
+        <w:t>P</w:t>
+      </w:r>
+      <w:r>
+        <w:rPr>
+          <w:rFonts w:cstheme="minorHAnsi"/>
+          <w:sz w:val="20"/>
+          <w:szCs w:val="20"/>
+          <w:lang w:val="en-US"/>
+        </w:rPr>
+        <w:t>robability of positive biopsy is different between suspicious and positive scan results. The overall probability is 75%. We assume 85% for p</w:t>
+      </w:r>
+      <w:r>
+        <w:rPr>
+          <w:rFonts w:cstheme="minorHAnsi"/>
+          <w:sz w:val="20"/>
+          <w:szCs w:val="20"/>
+          <w:lang w:val="en-US"/>
+        </w:rPr>
+        <w:t>ositive and 75% for suspicious.</w:t>
       </w:r>
     </w:p>
     <w:p>
@@ -797,25 +517,7 @@
           <w:szCs w:val="20"/>
           <w:lang w:val="en-US"/>
         </w:rPr>
-        <w:t>P</w:t>
-      </w:r>
-      <w:r>
-        <w:rPr>
-          <w:rFonts w:cstheme="minorHAnsi"/>
-          <w:sz w:val="20"/>
-          <w:szCs w:val="20"/>
-          <w:lang w:val="en-US"/>
-        </w:rPr>
-        <w:t>robability of positive biopsy is different between suspicious and positive scan results. The overall probability is 75%. We assume 85% for p</w:t>
-      </w:r>
-      <w:r>
-        <w:rPr>
-          <w:rFonts w:cstheme="minorHAnsi"/>
-          <w:sz w:val="20"/>
-          <w:szCs w:val="20"/>
-          <w:lang w:val="en-US"/>
-        </w:rPr>
-        <w:t>ositive and 75% for suspicious.</w:t>
+        <w:t>Cancer stage 3&amp;4 initial probabilities were grouped (at 30%), it is assumed stage 3 and stage 4 both have 15% probability</w:t>
       </w:r>
     </w:p>
     <w:p>
@@ -840,31 +542,6 @@
           <w:szCs w:val="20"/>
           <w:lang w:val="en-US"/>
         </w:rPr>
-        <w:t>Cancer stage 3&amp;4 initial probabilities were grouped (at 30%), it is assumed stage 3 and stage 4 both have 15% probability</w:t>
-      </w:r>
-    </w:p>
-    <w:p>
-      <w:pPr>
-        <w:pStyle w:val="ListParagraph"/>
-        <w:numPr>
-          <w:ilvl w:val="0"/>
-          <w:numId w:val="2"/>
-        </w:numPr>
-        <w:spacing w:line="240" w:lineRule="auto"/>
-        <w:rPr>
-          <w:rFonts w:cstheme="minorHAnsi"/>
-          <w:sz w:val="20"/>
-          <w:szCs w:val="20"/>
-          <w:lang w:val="en-US"/>
-        </w:rPr>
-      </w:pPr>
-      <w:r>
-        <w:rPr>
-          <w:rFonts w:cstheme="minorHAnsi"/>
-          <w:sz w:val="20"/>
-          <w:szCs w:val="20"/>
-          <w:lang w:val="en-US"/>
-        </w:rPr>
         <w:t>Probability of having a more severe cancer is higher the longer a person waits in queue.</w:t>
       </w:r>
     </w:p>
@@ -896,8 +573,9 @@
     <w:tbl>
       <w:tblPr>
         <w:tblStyle w:val="MediumList2-Accent1"/>
+        <w:tblpPr w:leftFromText="180" w:rightFromText="180" w:vertAnchor="text" w:tblpX="1416" w:tblpY="1"/>
+        <w:tblOverlap w:val="never"/>
         <w:tblW w:w="7826" w:type="dxa"/>
-        <w:tblInd w:w="1416" w:type="dxa"/>
         <w:tblLook w:val="04A0" w:firstRow="1" w:lastRow="0" w:firstColumn="1" w:lastColumn="0" w:noHBand="0" w:noVBand="1"/>
       </w:tblPr>
       <w:tblGrid>
@@ -1572,6 +1250,15 @@
           <w:lang w:val="en-US"/>
         </w:rPr>
       </w:pPr>
+      <w:r>
+        <w:rPr>
+          <w:rFonts w:cstheme="minorHAnsi"/>
+          <w:sz w:val="20"/>
+          <w:szCs w:val="20"/>
+          <w:lang w:val="en-US"/>
+        </w:rPr>
+        <w:br w:type="textWrapping" w:clear="all"/>
+      </w:r>
       <w:r>
         <w:rPr>
           <w:rFonts w:cstheme="minorHAnsi"/>

</xml_diff>